<commit_message>
Delete excess list from TestCase.xlsx
</commit_message>
<xml_diff>
--- a/iSpring/Check-list.docx
+++ b/iSpring/Check-list.docx
@@ -4,7 +4,7 @@
   <w:body>
     <w:tbl>
       <w:tblPr>
-        <w:tblW w:w="6760" w:type="dxa"/>
+        <w:tblW w:w="7216" w:type="dxa"/>
         <w:tblInd w:w="93" w:type="dxa"/>
         <w:tblLook w:val="04A0"/>
       </w:tblPr>
@@ -20,7 +20,7 @@
         </w:trPr>
         <w:tc>
           <w:tcPr>
-            <w:tcW w:w="6760" w:type="dxa"/>
+            <w:tcW w:w="7216" w:type="dxa"/>
             <w:gridSpan w:val="4"/>
             <w:tcBorders>
               <w:top w:val="nil"/>
@@ -105,7 +105,7 @@
         </w:tc>
         <w:tc>
           <w:tcPr>
-            <w:tcW w:w="70" w:type="dxa"/>
+            <w:tcW w:w="222" w:type="dxa"/>
             <w:tcBorders>
               <w:top w:val="nil"/>
               <w:left w:val="nil"/>
@@ -130,7 +130,7 @@
         </w:tc>
         <w:tc>
           <w:tcPr>
-            <w:tcW w:w="70" w:type="dxa"/>
+            <w:tcW w:w="222" w:type="dxa"/>
             <w:tcBorders>
               <w:top w:val="nil"/>
               <w:left w:val="nil"/>
@@ -155,7 +155,7 @@
         </w:tc>
         <w:tc>
           <w:tcPr>
-            <w:tcW w:w="70" w:type="dxa"/>
+            <w:tcW w:w="222" w:type="dxa"/>
             <w:tcBorders>
               <w:top w:val="nil"/>
               <w:left w:val="nil"/>
@@ -227,57 +227,57 @@
         </w:tc>
         <w:tc>
           <w:tcPr>
-            <w:tcW w:w="70" w:type="dxa"/>
-            <w:tcBorders>
-              <w:top w:val="nil"/>
-              <w:left w:val="nil"/>
-              <w:bottom w:val="nil"/>
-              <w:right w:val="nil"/>
-            </w:tcBorders>
-            <w:shd w:val="clear" w:color="auto" w:fill="auto"/>
-            <w:noWrap/>
-            <w:vAlign w:val="bottom"/>
-            <w:hideMark/>
-          </w:tcPr>
-          <w:p>
-            <w:pPr>
-              <w:spacing w:after="0" w:line="240" w:lineRule="auto"/>
-              <w:rPr>
-                <w:rFonts w:ascii="Calibri" w:eastAsia="Times New Roman" w:hAnsi="Calibri" w:cs="Times New Roman"/>
-                <w:color w:val="000000"/>
-                <w:lang w:eastAsia="ru-RU"/>
-              </w:rPr>
-            </w:pPr>
-          </w:p>
-        </w:tc>
-        <w:tc>
-          <w:tcPr>
-            <w:tcW w:w="70" w:type="dxa"/>
-            <w:tcBorders>
-              <w:top w:val="nil"/>
-              <w:left w:val="nil"/>
-              <w:bottom w:val="nil"/>
-              <w:right w:val="nil"/>
-            </w:tcBorders>
-            <w:shd w:val="clear" w:color="auto" w:fill="auto"/>
-            <w:noWrap/>
-            <w:vAlign w:val="bottom"/>
-            <w:hideMark/>
-          </w:tcPr>
-          <w:p>
-            <w:pPr>
-              <w:spacing w:after="0" w:line="240" w:lineRule="auto"/>
-              <w:rPr>
-                <w:rFonts w:ascii="Calibri" w:eastAsia="Times New Roman" w:hAnsi="Calibri" w:cs="Times New Roman"/>
-                <w:color w:val="000000"/>
-                <w:lang w:eastAsia="ru-RU"/>
-              </w:rPr>
-            </w:pPr>
-          </w:p>
-        </w:tc>
-        <w:tc>
-          <w:tcPr>
-            <w:tcW w:w="70" w:type="dxa"/>
+            <w:tcW w:w="222" w:type="dxa"/>
+            <w:tcBorders>
+              <w:top w:val="nil"/>
+              <w:left w:val="nil"/>
+              <w:bottom w:val="nil"/>
+              <w:right w:val="nil"/>
+            </w:tcBorders>
+            <w:shd w:val="clear" w:color="auto" w:fill="auto"/>
+            <w:noWrap/>
+            <w:vAlign w:val="bottom"/>
+            <w:hideMark/>
+          </w:tcPr>
+          <w:p>
+            <w:pPr>
+              <w:spacing w:after="0" w:line="240" w:lineRule="auto"/>
+              <w:rPr>
+                <w:rFonts w:ascii="Calibri" w:eastAsia="Times New Roman" w:hAnsi="Calibri" w:cs="Times New Roman"/>
+                <w:color w:val="000000"/>
+                <w:lang w:eastAsia="ru-RU"/>
+              </w:rPr>
+            </w:pPr>
+          </w:p>
+        </w:tc>
+        <w:tc>
+          <w:tcPr>
+            <w:tcW w:w="222" w:type="dxa"/>
+            <w:tcBorders>
+              <w:top w:val="nil"/>
+              <w:left w:val="nil"/>
+              <w:bottom w:val="nil"/>
+              <w:right w:val="nil"/>
+            </w:tcBorders>
+            <w:shd w:val="clear" w:color="auto" w:fill="auto"/>
+            <w:noWrap/>
+            <w:vAlign w:val="bottom"/>
+            <w:hideMark/>
+          </w:tcPr>
+          <w:p>
+            <w:pPr>
+              <w:spacing w:after="0" w:line="240" w:lineRule="auto"/>
+              <w:rPr>
+                <w:rFonts w:ascii="Calibri" w:eastAsia="Times New Roman" w:hAnsi="Calibri" w:cs="Times New Roman"/>
+                <w:color w:val="000000"/>
+                <w:lang w:eastAsia="ru-RU"/>
+              </w:rPr>
+            </w:pPr>
+          </w:p>
+        </w:tc>
+        <w:tc>
+          <w:tcPr>
+            <w:tcW w:w="222" w:type="dxa"/>
             <w:tcBorders>
               <w:top w:val="nil"/>
               <w:left w:val="nil"/>
@@ -349,57 +349,57 @@
         </w:tc>
         <w:tc>
           <w:tcPr>
-            <w:tcW w:w="70" w:type="dxa"/>
-            <w:tcBorders>
-              <w:top w:val="nil"/>
-              <w:left w:val="nil"/>
-              <w:bottom w:val="nil"/>
-              <w:right w:val="nil"/>
-            </w:tcBorders>
-            <w:shd w:val="clear" w:color="auto" w:fill="auto"/>
-            <w:noWrap/>
-            <w:vAlign w:val="bottom"/>
-            <w:hideMark/>
-          </w:tcPr>
-          <w:p>
-            <w:pPr>
-              <w:spacing w:after="0" w:line="240" w:lineRule="auto"/>
-              <w:rPr>
-                <w:rFonts w:ascii="Calibri" w:eastAsia="Times New Roman" w:hAnsi="Calibri" w:cs="Times New Roman"/>
-                <w:color w:val="000000"/>
-                <w:lang w:eastAsia="ru-RU"/>
-              </w:rPr>
-            </w:pPr>
-          </w:p>
-        </w:tc>
-        <w:tc>
-          <w:tcPr>
-            <w:tcW w:w="70" w:type="dxa"/>
-            <w:tcBorders>
-              <w:top w:val="nil"/>
-              <w:left w:val="nil"/>
-              <w:bottom w:val="nil"/>
-              <w:right w:val="nil"/>
-            </w:tcBorders>
-            <w:shd w:val="clear" w:color="auto" w:fill="auto"/>
-            <w:noWrap/>
-            <w:vAlign w:val="bottom"/>
-            <w:hideMark/>
-          </w:tcPr>
-          <w:p>
-            <w:pPr>
-              <w:spacing w:after="0" w:line="240" w:lineRule="auto"/>
-              <w:rPr>
-                <w:rFonts w:ascii="Calibri" w:eastAsia="Times New Roman" w:hAnsi="Calibri" w:cs="Times New Roman"/>
-                <w:color w:val="000000"/>
-                <w:lang w:eastAsia="ru-RU"/>
-              </w:rPr>
-            </w:pPr>
-          </w:p>
-        </w:tc>
-        <w:tc>
-          <w:tcPr>
-            <w:tcW w:w="70" w:type="dxa"/>
+            <w:tcW w:w="222" w:type="dxa"/>
+            <w:tcBorders>
+              <w:top w:val="nil"/>
+              <w:left w:val="nil"/>
+              <w:bottom w:val="nil"/>
+              <w:right w:val="nil"/>
+            </w:tcBorders>
+            <w:shd w:val="clear" w:color="auto" w:fill="auto"/>
+            <w:noWrap/>
+            <w:vAlign w:val="bottom"/>
+            <w:hideMark/>
+          </w:tcPr>
+          <w:p>
+            <w:pPr>
+              <w:spacing w:after="0" w:line="240" w:lineRule="auto"/>
+              <w:rPr>
+                <w:rFonts w:ascii="Calibri" w:eastAsia="Times New Roman" w:hAnsi="Calibri" w:cs="Times New Roman"/>
+                <w:color w:val="000000"/>
+                <w:lang w:eastAsia="ru-RU"/>
+              </w:rPr>
+            </w:pPr>
+          </w:p>
+        </w:tc>
+        <w:tc>
+          <w:tcPr>
+            <w:tcW w:w="222" w:type="dxa"/>
+            <w:tcBorders>
+              <w:top w:val="nil"/>
+              <w:left w:val="nil"/>
+              <w:bottom w:val="nil"/>
+              <w:right w:val="nil"/>
+            </w:tcBorders>
+            <w:shd w:val="clear" w:color="auto" w:fill="auto"/>
+            <w:noWrap/>
+            <w:vAlign w:val="bottom"/>
+            <w:hideMark/>
+          </w:tcPr>
+          <w:p>
+            <w:pPr>
+              <w:spacing w:after="0" w:line="240" w:lineRule="auto"/>
+              <w:rPr>
+                <w:rFonts w:ascii="Calibri" w:eastAsia="Times New Roman" w:hAnsi="Calibri" w:cs="Times New Roman"/>
+                <w:color w:val="000000"/>
+                <w:lang w:eastAsia="ru-RU"/>
+              </w:rPr>
+            </w:pPr>
+          </w:p>
+        </w:tc>
+        <w:tc>
+          <w:tcPr>
+            <w:tcW w:w="222" w:type="dxa"/>
             <w:tcBorders>
               <w:top w:val="nil"/>
               <w:left w:val="nil"/>
@@ -429,7 +429,7 @@
         </w:trPr>
         <w:tc>
           <w:tcPr>
-            <w:tcW w:w="6760" w:type="dxa"/>
+            <w:tcW w:w="7216" w:type="dxa"/>
             <w:gridSpan w:val="4"/>
             <w:tcBorders>
               <w:top w:val="nil"/>
@@ -491,6 +491,62 @@
               <w:t xml:space="preserve"> слайду при</w:t>
             </w:r>
           </w:p>
+          <w:p>
+            <w:pPr>
+              <w:pStyle w:val="a3"/>
+              <w:numPr>
+                <w:ilvl w:val="0"/>
+                <w:numId w:val="3"/>
+              </w:numPr>
+              <w:spacing w:after="0" w:line="240" w:lineRule="auto"/>
+              <w:rPr>
+                <w:rFonts w:ascii="Calibri" w:eastAsia="Times New Roman" w:hAnsi="Calibri" w:cs="Times New Roman"/>
+                <w:b/>
+                <w:bCs/>
+                <w:color w:val="000000"/>
+                <w:lang w:eastAsia="ru-RU"/>
+              </w:rPr>
+            </w:pPr>
+            <w:r>
+              <w:rPr>
+                <w:rFonts w:ascii="Calibri" w:eastAsia="Times New Roman" w:hAnsi="Calibri" w:cs="Times New Roman"/>
+                <w:b/>
+                <w:bCs/>
+                <w:color w:val="000000"/>
+                <w:lang w:eastAsia="ru-RU"/>
+              </w:rPr>
+              <w:t>Щелчке мыши</w:t>
+            </w:r>
+          </w:p>
+          <w:p>
+            <w:pPr>
+              <w:pStyle w:val="a3"/>
+              <w:numPr>
+                <w:ilvl w:val="0"/>
+                <w:numId w:val="3"/>
+              </w:numPr>
+              <w:spacing w:after="0" w:line="240" w:lineRule="auto"/>
+              <w:rPr>
+                <w:rFonts w:ascii="Calibri" w:eastAsia="Times New Roman" w:hAnsi="Calibri" w:cs="Times New Roman"/>
+                <w:b/>
+                <w:bCs/>
+                <w:color w:val="000000"/>
+                <w:lang w:eastAsia="ru-RU"/>
+              </w:rPr>
+            </w:pPr>
+            <w:proofErr w:type="spellStart"/>
+            <w:r>
+              <w:rPr>
+                <w:rFonts w:ascii="Calibri" w:eastAsia="Times New Roman" w:hAnsi="Calibri" w:cs="Times New Roman"/>
+                <w:b/>
+                <w:bCs/>
+                <w:color w:val="000000"/>
+                <w:lang w:eastAsia="ru-RU"/>
+              </w:rPr>
+              <w:t>Автопереход</w:t>
+            </w:r>
+            <w:proofErr w:type="spellEnd"/>
+          </w:p>
         </w:tc>
       </w:tr>
       <w:tr>
@@ -508,7 +564,7 @@
             </w:tcBorders>
             <w:shd w:val="clear" w:color="auto" w:fill="auto"/>
             <w:noWrap/>
-            <w:vAlign w:val="center"/>
+            <w:vAlign w:val="bottom"/>
             <w:hideMark/>
           </w:tcPr>
           <w:p>
@@ -516,78 +572,104 @@
               <w:pStyle w:val="a3"/>
               <w:numPr>
                 <w:ilvl w:val="0"/>
-                <w:numId w:val="2"/>
+                <w:numId w:val="1"/>
               </w:numPr>
               <w:spacing w:after="0" w:line="240" w:lineRule="auto"/>
               <w:rPr>
                 <w:rFonts w:ascii="Calibri" w:eastAsia="Times New Roman" w:hAnsi="Calibri" w:cs="Times New Roman"/>
-                <w:color w:val="000000"/>
-                <w:lang w:eastAsia="ru-RU"/>
-              </w:rPr>
-            </w:pPr>
-            <w:r>
-              <w:rPr>
-                <w:rFonts w:ascii="Calibri" w:eastAsia="Times New Roman" w:hAnsi="Calibri" w:cs="Times New Roman"/>
-                <w:color w:val="000000"/>
-                <w:lang w:eastAsia="ru-RU"/>
-              </w:rPr>
-              <w:t>Щелчке мыши</w:t>
-            </w:r>
-          </w:p>
-        </w:tc>
-        <w:tc>
-          <w:tcPr>
-            <w:tcW w:w="70" w:type="dxa"/>
-            <w:tcBorders>
-              <w:top w:val="nil"/>
-              <w:left w:val="nil"/>
-              <w:bottom w:val="nil"/>
-              <w:right w:val="nil"/>
-            </w:tcBorders>
-            <w:shd w:val="clear" w:color="auto" w:fill="auto"/>
-            <w:noWrap/>
-            <w:vAlign w:val="bottom"/>
-            <w:hideMark/>
-          </w:tcPr>
-          <w:p>
-            <w:pPr>
-              <w:spacing w:after="0" w:line="240" w:lineRule="auto"/>
-              <w:rPr>
-                <w:rFonts w:ascii="Calibri" w:eastAsia="Times New Roman" w:hAnsi="Calibri" w:cs="Times New Roman"/>
-                <w:color w:val="000000"/>
-                <w:lang w:eastAsia="ru-RU"/>
-              </w:rPr>
-            </w:pPr>
-          </w:p>
-        </w:tc>
-        <w:tc>
-          <w:tcPr>
-            <w:tcW w:w="70" w:type="dxa"/>
-            <w:tcBorders>
-              <w:top w:val="nil"/>
-              <w:left w:val="nil"/>
-              <w:bottom w:val="nil"/>
-              <w:right w:val="nil"/>
-            </w:tcBorders>
-            <w:shd w:val="clear" w:color="auto" w:fill="auto"/>
-            <w:noWrap/>
-            <w:vAlign w:val="bottom"/>
-            <w:hideMark/>
-          </w:tcPr>
-          <w:p>
-            <w:pPr>
-              <w:spacing w:after="0" w:line="240" w:lineRule="auto"/>
-              <w:rPr>
-                <w:rFonts w:ascii="Calibri" w:eastAsia="Times New Roman" w:hAnsi="Calibri" w:cs="Times New Roman"/>
-                <w:color w:val="000000"/>
-                <w:lang w:eastAsia="ru-RU"/>
-              </w:rPr>
-            </w:pPr>
-          </w:p>
-        </w:tc>
-        <w:tc>
-          <w:tcPr>
-            <w:tcW w:w="70" w:type="dxa"/>
+                <w:b/>
+                <w:bCs/>
+                <w:color w:val="000000"/>
+                <w:lang w:eastAsia="ru-RU"/>
+              </w:rPr>
+            </w:pPr>
+            <w:r>
+              <w:rPr>
+                <w:rFonts w:ascii="Calibri" w:eastAsia="Times New Roman" w:hAnsi="Calibri" w:cs="Times New Roman"/>
+                <w:b/>
+                <w:bCs/>
+                <w:color w:val="000000"/>
+                <w:lang w:eastAsia="ru-RU"/>
+              </w:rPr>
+              <w:t>Переходы(</w:t>
+            </w:r>
+            <w:proofErr w:type="spellStart"/>
+            <w:r>
+              <w:rPr>
+                <w:rFonts w:ascii="Calibri" w:eastAsia="Times New Roman" w:hAnsi="Calibri" w:cs="Times New Roman"/>
+                <w:b/>
+                <w:bCs/>
+                <w:color w:val="000000"/>
+                <w:lang w:eastAsia="ru-RU"/>
+              </w:rPr>
+              <w:t>branching</w:t>
+            </w:r>
+            <w:proofErr w:type="spellEnd"/>
+            <w:r>
+              <w:rPr>
+                <w:rFonts w:ascii="Calibri" w:eastAsia="Times New Roman" w:hAnsi="Calibri" w:cs="Times New Roman"/>
+                <w:b/>
+                <w:bCs/>
+                <w:color w:val="000000"/>
+                <w:lang w:eastAsia="ru-RU"/>
+              </w:rPr>
+              <w:t>) по слайдам</w:t>
+            </w:r>
+          </w:p>
+        </w:tc>
+        <w:tc>
+          <w:tcPr>
+            <w:tcW w:w="222" w:type="dxa"/>
+            <w:tcBorders>
+              <w:top w:val="nil"/>
+              <w:left w:val="nil"/>
+              <w:bottom w:val="nil"/>
+              <w:right w:val="nil"/>
+            </w:tcBorders>
+            <w:shd w:val="clear" w:color="auto" w:fill="auto"/>
+            <w:noWrap/>
+            <w:vAlign w:val="bottom"/>
+            <w:hideMark/>
+          </w:tcPr>
+          <w:p>
+            <w:pPr>
+              <w:spacing w:after="0" w:line="240" w:lineRule="auto"/>
+              <w:rPr>
+                <w:rFonts w:ascii="Calibri" w:eastAsia="Times New Roman" w:hAnsi="Calibri" w:cs="Times New Roman"/>
+                <w:color w:val="000000"/>
+                <w:lang w:eastAsia="ru-RU"/>
+              </w:rPr>
+            </w:pPr>
+          </w:p>
+        </w:tc>
+        <w:tc>
+          <w:tcPr>
+            <w:tcW w:w="222" w:type="dxa"/>
+            <w:tcBorders>
+              <w:top w:val="nil"/>
+              <w:left w:val="nil"/>
+              <w:bottom w:val="nil"/>
+              <w:right w:val="nil"/>
+            </w:tcBorders>
+            <w:shd w:val="clear" w:color="auto" w:fill="auto"/>
+            <w:noWrap/>
+            <w:vAlign w:val="bottom"/>
+            <w:hideMark/>
+          </w:tcPr>
+          <w:p>
+            <w:pPr>
+              <w:spacing w:after="0" w:line="240" w:lineRule="auto"/>
+              <w:rPr>
+                <w:rFonts w:ascii="Calibri" w:eastAsia="Times New Roman" w:hAnsi="Calibri" w:cs="Times New Roman"/>
+                <w:color w:val="000000"/>
+                <w:lang w:eastAsia="ru-RU"/>
+              </w:rPr>
+            </w:pPr>
+          </w:p>
+        </w:tc>
+        <w:tc>
+          <w:tcPr>
+            <w:tcW w:w="222" w:type="dxa"/>
             <w:tcBorders>
               <w:top w:val="nil"/>
               <w:left w:val="nil"/>
@@ -626,7 +708,7 @@
             </w:tcBorders>
             <w:shd w:val="clear" w:color="auto" w:fill="auto"/>
             <w:noWrap/>
-            <w:vAlign w:val="center"/>
+            <w:vAlign w:val="bottom"/>
             <w:hideMark/>
           </w:tcPr>
           <w:p>
@@ -634,80 +716,104 @@
               <w:pStyle w:val="a3"/>
               <w:numPr>
                 <w:ilvl w:val="0"/>
-                <w:numId w:val="2"/>
+                <w:numId w:val="1"/>
               </w:numPr>
               <w:spacing w:after="0" w:line="240" w:lineRule="auto"/>
               <w:rPr>
                 <w:rFonts w:ascii="Calibri" w:eastAsia="Times New Roman" w:hAnsi="Calibri" w:cs="Times New Roman"/>
-                <w:color w:val="000000"/>
-                <w:lang w:eastAsia="ru-RU"/>
-              </w:rPr>
-            </w:pPr>
+                <w:b/>
+                <w:bCs/>
+                <w:color w:val="000000"/>
+                <w:lang w:eastAsia="ru-RU"/>
+              </w:rPr>
+            </w:pPr>
+            <w:r>
+              <w:rPr>
+                <w:rFonts w:ascii="Calibri" w:eastAsia="Times New Roman" w:hAnsi="Calibri" w:cs="Times New Roman"/>
+                <w:b/>
+                <w:bCs/>
+                <w:color w:val="000000"/>
+                <w:lang w:eastAsia="ru-RU"/>
+              </w:rPr>
+              <w:t>Блокировка слайда(</w:t>
+            </w:r>
             <w:proofErr w:type="spellStart"/>
             <w:r>
               <w:rPr>
                 <w:rFonts w:ascii="Calibri" w:eastAsia="Times New Roman" w:hAnsi="Calibri" w:cs="Times New Roman"/>
-                <w:color w:val="000000"/>
-                <w:lang w:eastAsia="ru-RU"/>
-              </w:rPr>
-              <w:t>Автопереход</w:t>
+                <w:b/>
+                <w:bCs/>
+                <w:color w:val="000000"/>
+                <w:lang w:eastAsia="ru-RU"/>
+              </w:rPr>
+              <w:t>ов</w:t>
             </w:r>
             <w:proofErr w:type="spellEnd"/>
-          </w:p>
-        </w:tc>
-        <w:tc>
-          <w:tcPr>
-            <w:tcW w:w="70" w:type="dxa"/>
-            <w:tcBorders>
-              <w:top w:val="nil"/>
-              <w:left w:val="nil"/>
-              <w:bottom w:val="nil"/>
-              <w:right w:val="nil"/>
-            </w:tcBorders>
-            <w:shd w:val="clear" w:color="auto" w:fill="auto"/>
-            <w:noWrap/>
-            <w:vAlign w:val="bottom"/>
-            <w:hideMark/>
-          </w:tcPr>
-          <w:p>
-            <w:pPr>
-              <w:spacing w:after="0" w:line="240" w:lineRule="auto"/>
-              <w:rPr>
-                <w:rFonts w:ascii="Calibri" w:eastAsia="Times New Roman" w:hAnsi="Calibri" w:cs="Times New Roman"/>
-                <w:color w:val="000000"/>
-                <w:lang w:eastAsia="ru-RU"/>
-              </w:rPr>
-            </w:pPr>
-          </w:p>
-        </w:tc>
-        <w:tc>
-          <w:tcPr>
-            <w:tcW w:w="70" w:type="dxa"/>
-            <w:tcBorders>
-              <w:top w:val="nil"/>
-              <w:left w:val="nil"/>
-              <w:bottom w:val="nil"/>
-              <w:right w:val="nil"/>
-            </w:tcBorders>
-            <w:shd w:val="clear" w:color="auto" w:fill="auto"/>
-            <w:noWrap/>
-            <w:vAlign w:val="bottom"/>
-            <w:hideMark/>
-          </w:tcPr>
-          <w:p>
-            <w:pPr>
-              <w:spacing w:after="0" w:line="240" w:lineRule="auto"/>
-              <w:rPr>
-                <w:rFonts w:ascii="Calibri" w:eastAsia="Times New Roman" w:hAnsi="Calibri" w:cs="Times New Roman"/>
-                <w:color w:val="000000"/>
-                <w:lang w:eastAsia="ru-RU"/>
-              </w:rPr>
-            </w:pPr>
-          </w:p>
-        </w:tc>
-        <w:tc>
-          <w:tcPr>
-            <w:tcW w:w="70" w:type="dxa"/>
+            <w:r>
+              <w:rPr>
+                <w:rFonts w:ascii="Calibri" w:eastAsia="Times New Roman" w:hAnsi="Calibri" w:cs="Times New Roman"/>
+                <w:b/>
+                <w:bCs/>
+                <w:color w:val="000000"/>
+                <w:lang w:eastAsia="ru-RU"/>
+              </w:rPr>
+              <w:t>)</w:t>
+            </w:r>
+          </w:p>
+        </w:tc>
+        <w:tc>
+          <w:tcPr>
+            <w:tcW w:w="222" w:type="dxa"/>
+            <w:tcBorders>
+              <w:top w:val="nil"/>
+              <w:left w:val="nil"/>
+              <w:bottom w:val="nil"/>
+              <w:right w:val="nil"/>
+            </w:tcBorders>
+            <w:shd w:val="clear" w:color="auto" w:fill="auto"/>
+            <w:noWrap/>
+            <w:vAlign w:val="bottom"/>
+            <w:hideMark/>
+          </w:tcPr>
+          <w:p>
+            <w:pPr>
+              <w:spacing w:after="0" w:line="240" w:lineRule="auto"/>
+              <w:rPr>
+                <w:rFonts w:ascii="Calibri" w:eastAsia="Times New Roman" w:hAnsi="Calibri" w:cs="Times New Roman"/>
+                <w:color w:val="000000"/>
+                <w:lang w:eastAsia="ru-RU"/>
+              </w:rPr>
+            </w:pPr>
+          </w:p>
+        </w:tc>
+        <w:tc>
+          <w:tcPr>
+            <w:tcW w:w="222" w:type="dxa"/>
+            <w:tcBorders>
+              <w:top w:val="nil"/>
+              <w:left w:val="nil"/>
+              <w:bottom w:val="nil"/>
+              <w:right w:val="nil"/>
+            </w:tcBorders>
+            <w:shd w:val="clear" w:color="auto" w:fill="auto"/>
+            <w:noWrap/>
+            <w:vAlign w:val="bottom"/>
+            <w:hideMark/>
+          </w:tcPr>
+          <w:p>
+            <w:pPr>
+              <w:spacing w:after="0" w:line="240" w:lineRule="auto"/>
+              <w:rPr>
+                <w:rFonts w:ascii="Calibri" w:eastAsia="Times New Roman" w:hAnsi="Calibri" w:cs="Times New Roman"/>
+                <w:color w:val="000000"/>
+                <w:lang w:eastAsia="ru-RU"/>
+              </w:rPr>
+            </w:pPr>
+          </w:p>
+        </w:tc>
+        <w:tc>
+          <w:tcPr>
+            <w:tcW w:w="222" w:type="dxa"/>
             <w:tcBorders>
               <w:top w:val="nil"/>
               <w:left w:val="nil"/>
@@ -773,7 +879,7 @@
                 <w:color w:val="000000"/>
                 <w:lang w:eastAsia="ru-RU"/>
               </w:rPr>
-              <w:t>Переходы(</w:t>
+              <w:t>Выбор докладчика для слайда(</w:t>
             </w:r>
             <w:proofErr w:type="spellStart"/>
             <w:r>
@@ -784,7 +890,7 @@
                 <w:color w:val="000000"/>
                 <w:lang w:eastAsia="ru-RU"/>
               </w:rPr>
-              <w:t>branching</w:t>
+              <w:t>ов</w:t>
             </w:r>
             <w:proofErr w:type="spellEnd"/>
             <w:r>
@@ -795,63 +901,63 @@
                 <w:color w:val="000000"/>
                 <w:lang w:eastAsia="ru-RU"/>
               </w:rPr>
-              <w:t>) по слайдам</w:t>
-            </w:r>
-          </w:p>
-        </w:tc>
-        <w:tc>
-          <w:tcPr>
-            <w:tcW w:w="70" w:type="dxa"/>
-            <w:tcBorders>
-              <w:top w:val="nil"/>
-              <w:left w:val="nil"/>
-              <w:bottom w:val="nil"/>
-              <w:right w:val="nil"/>
-            </w:tcBorders>
-            <w:shd w:val="clear" w:color="auto" w:fill="auto"/>
-            <w:noWrap/>
-            <w:vAlign w:val="bottom"/>
-            <w:hideMark/>
-          </w:tcPr>
-          <w:p>
-            <w:pPr>
-              <w:spacing w:after="0" w:line="240" w:lineRule="auto"/>
-              <w:rPr>
-                <w:rFonts w:ascii="Calibri" w:eastAsia="Times New Roman" w:hAnsi="Calibri" w:cs="Times New Roman"/>
-                <w:color w:val="000000"/>
-                <w:lang w:eastAsia="ru-RU"/>
-              </w:rPr>
-            </w:pPr>
-          </w:p>
-        </w:tc>
-        <w:tc>
-          <w:tcPr>
-            <w:tcW w:w="70" w:type="dxa"/>
-            <w:tcBorders>
-              <w:top w:val="nil"/>
-              <w:left w:val="nil"/>
-              <w:bottom w:val="nil"/>
-              <w:right w:val="nil"/>
-            </w:tcBorders>
-            <w:shd w:val="clear" w:color="auto" w:fill="auto"/>
-            <w:noWrap/>
-            <w:vAlign w:val="bottom"/>
-            <w:hideMark/>
-          </w:tcPr>
-          <w:p>
-            <w:pPr>
-              <w:spacing w:after="0" w:line="240" w:lineRule="auto"/>
-              <w:rPr>
-                <w:rFonts w:ascii="Calibri" w:eastAsia="Times New Roman" w:hAnsi="Calibri" w:cs="Times New Roman"/>
-                <w:color w:val="000000"/>
-                <w:lang w:eastAsia="ru-RU"/>
-              </w:rPr>
-            </w:pPr>
-          </w:p>
-        </w:tc>
-        <w:tc>
-          <w:tcPr>
-            <w:tcW w:w="70" w:type="dxa"/>
+              <w:t>)</w:t>
+            </w:r>
+          </w:p>
+        </w:tc>
+        <w:tc>
+          <w:tcPr>
+            <w:tcW w:w="222" w:type="dxa"/>
+            <w:tcBorders>
+              <w:top w:val="nil"/>
+              <w:left w:val="nil"/>
+              <w:bottom w:val="nil"/>
+              <w:right w:val="nil"/>
+            </w:tcBorders>
+            <w:shd w:val="clear" w:color="auto" w:fill="auto"/>
+            <w:noWrap/>
+            <w:vAlign w:val="bottom"/>
+            <w:hideMark/>
+          </w:tcPr>
+          <w:p>
+            <w:pPr>
+              <w:spacing w:after="0" w:line="240" w:lineRule="auto"/>
+              <w:rPr>
+                <w:rFonts w:ascii="Calibri" w:eastAsia="Times New Roman" w:hAnsi="Calibri" w:cs="Times New Roman"/>
+                <w:color w:val="000000"/>
+                <w:lang w:eastAsia="ru-RU"/>
+              </w:rPr>
+            </w:pPr>
+          </w:p>
+        </w:tc>
+        <w:tc>
+          <w:tcPr>
+            <w:tcW w:w="222" w:type="dxa"/>
+            <w:tcBorders>
+              <w:top w:val="nil"/>
+              <w:left w:val="nil"/>
+              <w:bottom w:val="nil"/>
+              <w:right w:val="nil"/>
+            </w:tcBorders>
+            <w:shd w:val="clear" w:color="auto" w:fill="auto"/>
+            <w:noWrap/>
+            <w:vAlign w:val="bottom"/>
+            <w:hideMark/>
+          </w:tcPr>
+          <w:p>
+            <w:pPr>
+              <w:spacing w:after="0" w:line="240" w:lineRule="auto"/>
+              <w:rPr>
+                <w:rFonts w:ascii="Calibri" w:eastAsia="Times New Roman" w:hAnsi="Calibri" w:cs="Times New Roman"/>
+                <w:color w:val="000000"/>
+                <w:lang w:eastAsia="ru-RU"/>
+              </w:rPr>
+            </w:pPr>
+          </w:p>
+        </w:tc>
+        <w:tc>
+          <w:tcPr>
+            <w:tcW w:w="222" w:type="dxa"/>
             <w:tcBorders>
               <w:top w:val="nil"/>
               <w:left w:val="nil"/>
@@ -917,7 +1023,7 @@
                 <w:color w:val="000000"/>
                 <w:lang w:eastAsia="ru-RU"/>
               </w:rPr>
-              <w:t>Блокировка слайда(</w:t>
+              <w:t xml:space="preserve">Смена </w:t>
             </w:r>
             <w:proofErr w:type="spellStart"/>
             <w:r>
@@ -928,6 +1034,28 @@
                 <w:color w:val="000000"/>
                 <w:lang w:eastAsia="ru-RU"/>
               </w:rPr>
+              <w:t>layout</w:t>
+            </w:r>
+            <w:proofErr w:type="spellEnd"/>
+            <w:r>
+              <w:rPr>
+                <w:rFonts w:ascii="Calibri" w:eastAsia="Times New Roman" w:hAnsi="Calibri" w:cs="Times New Roman"/>
+                <w:b/>
+                <w:bCs/>
+                <w:color w:val="000000"/>
+                <w:lang w:eastAsia="ru-RU"/>
+              </w:rPr>
+              <w:t xml:space="preserve"> у слайда(</w:t>
+            </w:r>
+            <w:proofErr w:type="spellStart"/>
+            <w:r>
+              <w:rPr>
+                <w:rFonts w:ascii="Calibri" w:eastAsia="Times New Roman" w:hAnsi="Calibri" w:cs="Times New Roman"/>
+                <w:b/>
+                <w:bCs/>
+                <w:color w:val="000000"/>
+                <w:lang w:eastAsia="ru-RU"/>
+              </w:rPr>
               <w:t>ов</w:t>
             </w:r>
             <w:proofErr w:type="spellEnd"/>
@@ -945,57 +1073,57 @@
         </w:tc>
         <w:tc>
           <w:tcPr>
-            <w:tcW w:w="70" w:type="dxa"/>
-            <w:tcBorders>
-              <w:top w:val="nil"/>
-              <w:left w:val="nil"/>
-              <w:bottom w:val="nil"/>
-              <w:right w:val="nil"/>
-            </w:tcBorders>
-            <w:shd w:val="clear" w:color="auto" w:fill="auto"/>
-            <w:noWrap/>
-            <w:vAlign w:val="bottom"/>
-            <w:hideMark/>
-          </w:tcPr>
-          <w:p>
-            <w:pPr>
-              <w:spacing w:after="0" w:line="240" w:lineRule="auto"/>
-              <w:rPr>
-                <w:rFonts w:ascii="Calibri" w:eastAsia="Times New Roman" w:hAnsi="Calibri" w:cs="Times New Roman"/>
-                <w:color w:val="000000"/>
-                <w:lang w:eastAsia="ru-RU"/>
-              </w:rPr>
-            </w:pPr>
-          </w:p>
-        </w:tc>
-        <w:tc>
-          <w:tcPr>
-            <w:tcW w:w="70" w:type="dxa"/>
-            <w:tcBorders>
-              <w:top w:val="nil"/>
-              <w:left w:val="nil"/>
-              <w:bottom w:val="nil"/>
-              <w:right w:val="nil"/>
-            </w:tcBorders>
-            <w:shd w:val="clear" w:color="auto" w:fill="auto"/>
-            <w:noWrap/>
-            <w:vAlign w:val="bottom"/>
-            <w:hideMark/>
-          </w:tcPr>
-          <w:p>
-            <w:pPr>
-              <w:spacing w:after="0" w:line="240" w:lineRule="auto"/>
-              <w:rPr>
-                <w:rFonts w:ascii="Calibri" w:eastAsia="Times New Roman" w:hAnsi="Calibri" w:cs="Times New Roman"/>
-                <w:color w:val="000000"/>
-                <w:lang w:eastAsia="ru-RU"/>
-              </w:rPr>
-            </w:pPr>
-          </w:p>
-        </w:tc>
-        <w:tc>
-          <w:tcPr>
-            <w:tcW w:w="70" w:type="dxa"/>
+            <w:tcW w:w="222" w:type="dxa"/>
+            <w:tcBorders>
+              <w:top w:val="nil"/>
+              <w:left w:val="nil"/>
+              <w:bottom w:val="nil"/>
+              <w:right w:val="nil"/>
+            </w:tcBorders>
+            <w:shd w:val="clear" w:color="auto" w:fill="auto"/>
+            <w:noWrap/>
+            <w:vAlign w:val="bottom"/>
+            <w:hideMark/>
+          </w:tcPr>
+          <w:p>
+            <w:pPr>
+              <w:spacing w:after="0" w:line="240" w:lineRule="auto"/>
+              <w:rPr>
+                <w:rFonts w:ascii="Calibri" w:eastAsia="Times New Roman" w:hAnsi="Calibri" w:cs="Times New Roman"/>
+                <w:color w:val="000000"/>
+                <w:lang w:eastAsia="ru-RU"/>
+              </w:rPr>
+            </w:pPr>
+          </w:p>
+        </w:tc>
+        <w:tc>
+          <w:tcPr>
+            <w:tcW w:w="222" w:type="dxa"/>
+            <w:tcBorders>
+              <w:top w:val="nil"/>
+              <w:left w:val="nil"/>
+              <w:bottom w:val="nil"/>
+              <w:right w:val="nil"/>
+            </w:tcBorders>
+            <w:shd w:val="clear" w:color="auto" w:fill="auto"/>
+            <w:noWrap/>
+            <w:vAlign w:val="bottom"/>
+            <w:hideMark/>
+          </w:tcPr>
+          <w:p>
+            <w:pPr>
+              <w:spacing w:after="0" w:line="240" w:lineRule="auto"/>
+              <w:rPr>
+                <w:rFonts w:ascii="Calibri" w:eastAsia="Times New Roman" w:hAnsi="Calibri" w:cs="Times New Roman"/>
+                <w:color w:val="000000"/>
+                <w:lang w:eastAsia="ru-RU"/>
+              </w:rPr>
+            </w:pPr>
+          </w:p>
+        </w:tc>
+        <w:tc>
+          <w:tcPr>
+            <w:tcW w:w="222" w:type="dxa"/>
             <w:tcBorders>
               <w:top w:val="nil"/>
               <w:left w:val="nil"/>
@@ -1061,7 +1189,7 @@
                 <w:color w:val="000000"/>
                 <w:lang w:eastAsia="ru-RU"/>
               </w:rPr>
-              <w:t>Выбор докладчика для слайда(</w:t>
+              <w:t xml:space="preserve">Смена </w:t>
             </w:r>
             <w:proofErr w:type="spellStart"/>
             <w:r>
@@ -1072,6 +1200,28 @@
                 <w:color w:val="000000"/>
                 <w:lang w:eastAsia="ru-RU"/>
               </w:rPr>
+              <w:t>playlist</w:t>
+            </w:r>
+            <w:proofErr w:type="spellEnd"/>
+            <w:r>
+              <w:rPr>
+                <w:rFonts w:ascii="Calibri" w:eastAsia="Times New Roman" w:hAnsi="Calibri" w:cs="Times New Roman"/>
+                <w:b/>
+                <w:bCs/>
+                <w:color w:val="000000"/>
+                <w:lang w:eastAsia="ru-RU"/>
+              </w:rPr>
+              <w:t xml:space="preserve">  у слайда(</w:t>
+            </w:r>
+            <w:proofErr w:type="spellStart"/>
+            <w:r>
+              <w:rPr>
+                <w:rFonts w:ascii="Calibri" w:eastAsia="Times New Roman" w:hAnsi="Calibri" w:cs="Times New Roman"/>
+                <w:b/>
+                <w:bCs/>
+                <w:color w:val="000000"/>
+                <w:lang w:eastAsia="ru-RU"/>
+              </w:rPr>
               <w:t>ов</w:t>
             </w:r>
             <w:proofErr w:type="spellEnd"/>
@@ -1089,57 +1239,57 @@
         </w:tc>
         <w:tc>
           <w:tcPr>
-            <w:tcW w:w="70" w:type="dxa"/>
-            <w:tcBorders>
-              <w:top w:val="nil"/>
-              <w:left w:val="nil"/>
-              <w:bottom w:val="nil"/>
-              <w:right w:val="nil"/>
-            </w:tcBorders>
-            <w:shd w:val="clear" w:color="auto" w:fill="auto"/>
-            <w:noWrap/>
-            <w:vAlign w:val="bottom"/>
-            <w:hideMark/>
-          </w:tcPr>
-          <w:p>
-            <w:pPr>
-              <w:spacing w:after="0" w:line="240" w:lineRule="auto"/>
-              <w:rPr>
-                <w:rFonts w:ascii="Calibri" w:eastAsia="Times New Roman" w:hAnsi="Calibri" w:cs="Times New Roman"/>
-                <w:color w:val="000000"/>
-                <w:lang w:eastAsia="ru-RU"/>
-              </w:rPr>
-            </w:pPr>
-          </w:p>
-        </w:tc>
-        <w:tc>
-          <w:tcPr>
-            <w:tcW w:w="70" w:type="dxa"/>
-            <w:tcBorders>
-              <w:top w:val="nil"/>
-              <w:left w:val="nil"/>
-              <w:bottom w:val="nil"/>
-              <w:right w:val="nil"/>
-            </w:tcBorders>
-            <w:shd w:val="clear" w:color="auto" w:fill="auto"/>
-            <w:noWrap/>
-            <w:vAlign w:val="bottom"/>
-            <w:hideMark/>
-          </w:tcPr>
-          <w:p>
-            <w:pPr>
-              <w:spacing w:after="0" w:line="240" w:lineRule="auto"/>
-              <w:rPr>
-                <w:rFonts w:ascii="Calibri" w:eastAsia="Times New Roman" w:hAnsi="Calibri" w:cs="Times New Roman"/>
-                <w:color w:val="000000"/>
-                <w:lang w:eastAsia="ru-RU"/>
-              </w:rPr>
-            </w:pPr>
-          </w:p>
-        </w:tc>
-        <w:tc>
-          <w:tcPr>
-            <w:tcW w:w="70" w:type="dxa"/>
+            <w:tcW w:w="222" w:type="dxa"/>
+            <w:tcBorders>
+              <w:top w:val="nil"/>
+              <w:left w:val="nil"/>
+              <w:bottom w:val="nil"/>
+              <w:right w:val="nil"/>
+            </w:tcBorders>
+            <w:shd w:val="clear" w:color="auto" w:fill="auto"/>
+            <w:noWrap/>
+            <w:vAlign w:val="bottom"/>
+            <w:hideMark/>
+          </w:tcPr>
+          <w:p>
+            <w:pPr>
+              <w:spacing w:after="0" w:line="240" w:lineRule="auto"/>
+              <w:rPr>
+                <w:rFonts w:ascii="Calibri" w:eastAsia="Times New Roman" w:hAnsi="Calibri" w:cs="Times New Roman"/>
+                <w:color w:val="000000"/>
+                <w:lang w:eastAsia="ru-RU"/>
+              </w:rPr>
+            </w:pPr>
+          </w:p>
+        </w:tc>
+        <w:tc>
+          <w:tcPr>
+            <w:tcW w:w="222" w:type="dxa"/>
+            <w:tcBorders>
+              <w:top w:val="nil"/>
+              <w:left w:val="nil"/>
+              <w:bottom w:val="nil"/>
+              <w:right w:val="nil"/>
+            </w:tcBorders>
+            <w:shd w:val="clear" w:color="auto" w:fill="auto"/>
+            <w:noWrap/>
+            <w:vAlign w:val="bottom"/>
+            <w:hideMark/>
+          </w:tcPr>
+          <w:p>
+            <w:pPr>
+              <w:spacing w:after="0" w:line="240" w:lineRule="auto"/>
+              <w:rPr>
+                <w:rFonts w:ascii="Calibri" w:eastAsia="Times New Roman" w:hAnsi="Calibri" w:cs="Times New Roman"/>
+                <w:color w:val="000000"/>
+                <w:lang w:eastAsia="ru-RU"/>
+              </w:rPr>
+            </w:pPr>
+          </w:p>
+        </w:tc>
+        <w:tc>
+          <w:tcPr>
+            <w:tcW w:w="222" w:type="dxa"/>
             <w:tcBorders>
               <w:top w:val="nil"/>
               <w:left w:val="nil"/>
@@ -1205,107 +1355,63 @@
                 <w:color w:val="000000"/>
                 <w:lang w:eastAsia="ru-RU"/>
               </w:rPr>
-              <w:t xml:space="preserve">Смена </w:t>
-            </w:r>
-            <w:proofErr w:type="spellStart"/>
-            <w:r>
-              <w:rPr>
-                <w:rFonts w:ascii="Calibri" w:eastAsia="Times New Roman" w:hAnsi="Calibri" w:cs="Times New Roman"/>
-                <w:b/>
-                <w:bCs/>
-                <w:color w:val="000000"/>
-                <w:lang w:eastAsia="ru-RU"/>
-              </w:rPr>
-              <w:t>layout</w:t>
-            </w:r>
-            <w:proofErr w:type="spellEnd"/>
-            <w:r>
-              <w:rPr>
-                <w:rFonts w:ascii="Calibri" w:eastAsia="Times New Roman" w:hAnsi="Calibri" w:cs="Times New Roman"/>
-                <w:b/>
-                <w:bCs/>
-                <w:color w:val="000000"/>
-                <w:lang w:eastAsia="ru-RU"/>
-              </w:rPr>
-              <w:t xml:space="preserve"> у слайда(</w:t>
-            </w:r>
-            <w:proofErr w:type="spellStart"/>
-            <w:r>
-              <w:rPr>
-                <w:rFonts w:ascii="Calibri" w:eastAsia="Times New Roman" w:hAnsi="Calibri" w:cs="Times New Roman"/>
-                <w:b/>
-                <w:bCs/>
-                <w:color w:val="000000"/>
-                <w:lang w:eastAsia="ru-RU"/>
-              </w:rPr>
-              <w:t>ов</w:t>
-            </w:r>
-            <w:proofErr w:type="spellEnd"/>
-            <w:r>
-              <w:rPr>
-                <w:rFonts w:ascii="Calibri" w:eastAsia="Times New Roman" w:hAnsi="Calibri" w:cs="Times New Roman"/>
-                <w:b/>
-                <w:bCs/>
-                <w:color w:val="000000"/>
-                <w:lang w:eastAsia="ru-RU"/>
-              </w:rPr>
-              <w:t>)</w:t>
-            </w:r>
-          </w:p>
-        </w:tc>
-        <w:tc>
-          <w:tcPr>
-            <w:tcW w:w="70" w:type="dxa"/>
-            <w:tcBorders>
-              <w:top w:val="nil"/>
-              <w:left w:val="nil"/>
-              <w:bottom w:val="nil"/>
-              <w:right w:val="nil"/>
-            </w:tcBorders>
-            <w:shd w:val="clear" w:color="auto" w:fill="auto"/>
-            <w:noWrap/>
-            <w:vAlign w:val="bottom"/>
-            <w:hideMark/>
-          </w:tcPr>
-          <w:p>
-            <w:pPr>
-              <w:spacing w:after="0" w:line="240" w:lineRule="auto"/>
-              <w:rPr>
-                <w:rFonts w:ascii="Calibri" w:eastAsia="Times New Roman" w:hAnsi="Calibri" w:cs="Times New Roman"/>
-                <w:color w:val="000000"/>
-                <w:lang w:eastAsia="ru-RU"/>
-              </w:rPr>
-            </w:pPr>
-          </w:p>
-        </w:tc>
-        <w:tc>
-          <w:tcPr>
-            <w:tcW w:w="70" w:type="dxa"/>
-            <w:tcBorders>
-              <w:top w:val="nil"/>
-              <w:left w:val="nil"/>
-              <w:bottom w:val="nil"/>
-              <w:right w:val="nil"/>
-            </w:tcBorders>
-            <w:shd w:val="clear" w:color="auto" w:fill="auto"/>
-            <w:noWrap/>
-            <w:vAlign w:val="bottom"/>
-            <w:hideMark/>
-          </w:tcPr>
-          <w:p>
-            <w:pPr>
-              <w:spacing w:after="0" w:line="240" w:lineRule="auto"/>
-              <w:rPr>
-                <w:rFonts w:ascii="Calibri" w:eastAsia="Times New Roman" w:hAnsi="Calibri" w:cs="Times New Roman"/>
-                <w:color w:val="000000"/>
-                <w:lang w:eastAsia="ru-RU"/>
-              </w:rPr>
-            </w:pPr>
-          </w:p>
-        </w:tc>
-        <w:tc>
-          <w:tcPr>
-            <w:tcW w:w="70" w:type="dxa"/>
+              <w:t>Скрытие слайда</w:t>
+            </w:r>
+          </w:p>
+        </w:tc>
+        <w:tc>
+          <w:tcPr>
+            <w:tcW w:w="222" w:type="dxa"/>
+            <w:tcBorders>
+              <w:top w:val="nil"/>
+              <w:left w:val="nil"/>
+              <w:bottom w:val="nil"/>
+              <w:right w:val="nil"/>
+            </w:tcBorders>
+            <w:shd w:val="clear" w:color="auto" w:fill="auto"/>
+            <w:noWrap/>
+            <w:vAlign w:val="bottom"/>
+            <w:hideMark/>
+          </w:tcPr>
+          <w:p>
+            <w:pPr>
+              <w:spacing w:after="0" w:line="240" w:lineRule="auto"/>
+              <w:rPr>
+                <w:rFonts w:ascii="Calibri" w:eastAsia="Times New Roman" w:hAnsi="Calibri" w:cs="Times New Roman"/>
+                <w:color w:val="000000"/>
+                <w:lang w:eastAsia="ru-RU"/>
+              </w:rPr>
+            </w:pPr>
+          </w:p>
+        </w:tc>
+        <w:tc>
+          <w:tcPr>
+            <w:tcW w:w="222" w:type="dxa"/>
+            <w:tcBorders>
+              <w:top w:val="nil"/>
+              <w:left w:val="nil"/>
+              <w:bottom w:val="nil"/>
+              <w:right w:val="nil"/>
+            </w:tcBorders>
+            <w:shd w:val="clear" w:color="auto" w:fill="auto"/>
+            <w:noWrap/>
+            <w:vAlign w:val="bottom"/>
+            <w:hideMark/>
+          </w:tcPr>
+          <w:p>
+            <w:pPr>
+              <w:spacing w:after="0" w:line="240" w:lineRule="auto"/>
+              <w:rPr>
+                <w:rFonts w:ascii="Calibri" w:eastAsia="Times New Roman" w:hAnsi="Calibri" w:cs="Times New Roman"/>
+                <w:color w:val="000000"/>
+                <w:lang w:eastAsia="ru-RU"/>
+              </w:rPr>
+            </w:pPr>
+          </w:p>
+        </w:tc>
+        <w:tc>
+          <w:tcPr>
+            <w:tcW w:w="222" w:type="dxa"/>
             <w:tcBorders>
               <w:top w:val="nil"/>
               <w:left w:val="nil"/>
@@ -1371,7 +1477,7 @@
                 <w:color w:val="000000"/>
                 <w:lang w:eastAsia="ru-RU"/>
               </w:rPr>
-              <w:t xml:space="preserve">Смена </w:t>
+              <w:t xml:space="preserve">Настройка </w:t>
             </w:r>
             <w:proofErr w:type="spellStart"/>
             <w:r>
@@ -1385,349 +1491,61 @@
               <w:t>playlist</w:t>
             </w:r>
             <w:proofErr w:type="spellEnd"/>
-            <w:r>
-              <w:rPr>
-                <w:rFonts w:ascii="Calibri" w:eastAsia="Times New Roman" w:hAnsi="Calibri" w:cs="Times New Roman"/>
-                <w:b/>
-                <w:bCs/>
-                <w:color w:val="000000"/>
-                <w:lang w:eastAsia="ru-RU"/>
-              </w:rPr>
-              <w:t xml:space="preserve">  у слайда(</w:t>
-            </w:r>
-            <w:proofErr w:type="spellStart"/>
-            <w:r>
-              <w:rPr>
-                <w:rFonts w:ascii="Calibri" w:eastAsia="Times New Roman" w:hAnsi="Calibri" w:cs="Times New Roman"/>
-                <w:b/>
-                <w:bCs/>
-                <w:color w:val="000000"/>
-                <w:lang w:eastAsia="ru-RU"/>
-              </w:rPr>
-              <w:t>ов</w:t>
-            </w:r>
-            <w:proofErr w:type="spellEnd"/>
-            <w:r>
-              <w:rPr>
-                <w:rFonts w:ascii="Calibri" w:eastAsia="Times New Roman" w:hAnsi="Calibri" w:cs="Times New Roman"/>
-                <w:b/>
-                <w:bCs/>
-                <w:color w:val="000000"/>
-                <w:lang w:eastAsia="ru-RU"/>
-              </w:rPr>
-              <w:t>)</w:t>
-            </w:r>
-          </w:p>
-        </w:tc>
-        <w:tc>
-          <w:tcPr>
-            <w:tcW w:w="70" w:type="dxa"/>
-            <w:tcBorders>
-              <w:top w:val="nil"/>
-              <w:left w:val="nil"/>
-              <w:bottom w:val="nil"/>
-              <w:right w:val="nil"/>
-            </w:tcBorders>
-            <w:shd w:val="clear" w:color="auto" w:fill="auto"/>
-            <w:noWrap/>
-            <w:vAlign w:val="bottom"/>
-            <w:hideMark/>
-          </w:tcPr>
-          <w:p>
-            <w:pPr>
-              <w:spacing w:after="0" w:line="240" w:lineRule="auto"/>
-              <w:rPr>
-                <w:rFonts w:ascii="Calibri" w:eastAsia="Times New Roman" w:hAnsi="Calibri" w:cs="Times New Roman"/>
-                <w:color w:val="000000"/>
-                <w:lang w:eastAsia="ru-RU"/>
-              </w:rPr>
-            </w:pPr>
-          </w:p>
-        </w:tc>
-        <w:tc>
-          <w:tcPr>
-            <w:tcW w:w="70" w:type="dxa"/>
-            <w:tcBorders>
-              <w:top w:val="nil"/>
-              <w:left w:val="nil"/>
-              <w:bottom w:val="nil"/>
-              <w:right w:val="nil"/>
-            </w:tcBorders>
-            <w:shd w:val="clear" w:color="auto" w:fill="auto"/>
-            <w:noWrap/>
-            <w:vAlign w:val="bottom"/>
-            <w:hideMark/>
-          </w:tcPr>
-          <w:p>
-            <w:pPr>
-              <w:spacing w:after="0" w:line="240" w:lineRule="auto"/>
-              <w:rPr>
-                <w:rFonts w:ascii="Calibri" w:eastAsia="Times New Roman" w:hAnsi="Calibri" w:cs="Times New Roman"/>
-                <w:color w:val="000000"/>
-                <w:lang w:eastAsia="ru-RU"/>
-              </w:rPr>
-            </w:pPr>
-          </w:p>
-        </w:tc>
-        <w:tc>
-          <w:tcPr>
-            <w:tcW w:w="70" w:type="dxa"/>
-            <w:tcBorders>
-              <w:top w:val="nil"/>
-              <w:left w:val="nil"/>
-              <w:bottom w:val="nil"/>
-              <w:right w:val="nil"/>
-            </w:tcBorders>
-            <w:shd w:val="clear" w:color="auto" w:fill="auto"/>
-            <w:noWrap/>
-            <w:vAlign w:val="bottom"/>
-            <w:hideMark/>
-          </w:tcPr>
-          <w:p>
-            <w:pPr>
-              <w:spacing w:after="0" w:line="240" w:lineRule="auto"/>
-              <w:rPr>
-                <w:rFonts w:ascii="Calibri" w:eastAsia="Times New Roman" w:hAnsi="Calibri" w:cs="Times New Roman"/>
-                <w:color w:val="000000"/>
-                <w:lang w:eastAsia="ru-RU"/>
-              </w:rPr>
-            </w:pPr>
-          </w:p>
-        </w:tc>
-      </w:tr>
-      <w:tr>
-        <w:trPr>
-          <w:trHeight w:val="300"/>
-        </w:trPr>
-        <w:tc>
-          <w:tcPr>
-            <w:tcW w:w="6550" w:type="dxa"/>
-            <w:tcBorders>
-              <w:top w:val="nil"/>
-              <w:left w:val="nil"/>
-              <w:bottom w:val="nil"/>
-              <w:right w:val="nil"/>
-            </w:tcBorders>
-            <w:shd w:val="clear" w:color="auto" w:fill="auto"/>
-            <w:noWrap/>
-            <w:vAlign w:val="bottom"/>
-            <w:hideMark/>
-          </w:tcPr>
-          <w:p>
-            <w:pPr>
-              <w:pStyle w:val="a3"/>
-              <w:numPr>
-                <w:ilvl w:val="0"/>
-                <w:numId w:val="1"/>
-              </w:numPr>
-              <w:spacing w:after="0" w:line="240" w:lineRule="auto"/>
-              <w:rPr>
-                <w:rFonts w:ascii="Calibri" w:eastAsia="Times New Roman" w:hAnsi="Calibri" w:cs="Times New Roman"/>
-                <w:b/>
-                <w:bCs/>
-                <w:color w:val="000000"/>
-                <w:lang w:eastAsia="ru-RU"/>
-              </w:rPr>
-            </w:pPr>
-            <w:r>
-              <w:rPr>
-                <w:rFonts w:ascii="Calibri" w:eastAsia="Times New Roman" w:hAnsi="Calibri" w:cs="Times New Roman"/>
-                <w:b/>
-                <w:bCs/>
-                <w:color w:val="000000"/>
-                <w:lang w:eastAsia="ru-RU"/>
-              </w:rPr>
-              <w:t>Скрытие слайда</w:t>
-            </w:r>
-          </w:p>
-        </w:tc>
-        <w:tc>
-          <w:tcPr>
-            <w:tcW w:w="70" w:type="dxa"/>
-            <w:tcBorders>
-              <w:top w:val="nil"/>
-              <w:left w:val="nil"/>
-              <w:bottom w:val="nil"/>
-              <w:right w:val="nil"/>
-            </w:tcBorders>
-            <w:shd w:val="clear" w:color="auto" w:fill="auto"/>
-            <w:noWrap/>
-            <w:vAlign w:val="bottom"/>
-            <w:hideMark/>
-          </w:tcPr>
-          <w:p>
-            <w:pPr>
-              <w:spacing w:after="0" w:line="240" w:lineRule="auto"/>
-              <w:rPr>
-                <w:rFonts w:ascii="Calibri" w:eastAsia="Times New Roman" w:hAnsi="Calibri" w:cs="Times New Roman"/>
-                <w:color w:val="000000"/>
-                <w:lang w:eastAsia="ru-RU"/>
-              </w:rPr>
-            </w:pPr>
-          </w:p>
-        </w:tc>
-        <w:tc>
-          <w:tcPr>
-            <w:tcW w:w="70" w:type="dxa"/>
-            <w:tcBorders>
-              <w:top w:val="nil"/>
-              <w:left w:val="nil"/>
-              <w:bottom w:val="nil"/>
-              <w:right w:val="nil"/>
-            </w:tcBorders>
-            <w:shd w:val="clear" w:color="auto" w:fill="auto"/>
-            <w:noWrap/>
-            <w:vAlign w:val="bottom"/>
-            <w:hideMark/>
-          </w:tcPr>
-          <w:p>
-            <w:pPr>
-              <w:spacing w:after="0" w:line="240" w:lineRule="auto"/>
-              <w:rPr>
-                <w:rFonts w:ascii="Calibri" w:eastAsia="Times New Roman" w:hAnsi="Calibri" w:cs="Times New Roman"/>
-                <w:color w:val="000000"/>
-                <w:lang w:eastAsia="ru-RU"/>
-              </w:rPr>
-            </w:pPr>
-          </w:p>
-        </w:tc>
-        <w:tc>
-          <w:tcPr>
-            <w:tcW w:w="70" w:type="dxa"/>
-            <w:tcBorders>
-              <w:top w:val="nil"/>
-              <w:left w:val="nil"/>
-              <w:bottom w:val="nil"/>
-              <w:right w:val="nil"/>
-            </w:tcBorders>
-            <w:shd w:val="clear" w:color="auto" w:fill="auto"/>
-            <w:noWrap/>
-            <w:vAlign w:val="bottom"/>
-            <w:hideMark/>
-          </w:tcPr>
-          <w:p>
-            <w:pPr>
-              <w:spacing w:after="0" w:line="240" w:lineRule="auto"/>
-              <w:rPr>
-                <w:rFonts w:ascii="Calibri" w:eastAsia="Times New Roman" w:hAnsi="Calibri" w:cs="Times New Roman"/>
-                <w:color w:val="000000"/>
-                <w:lang w:eastAsia="ru-RU"/>
-              </w:rPr>
-            </w:pPr>
-          </w:p>
-        </w:tc>
-      </w:tr>
-      <w:tr>
-        <w:trPr>
-          <w:trHeight w:val="300"/>
-        </w:trPr>
-        <w:tc>
-          <w:tcPr>
-            <w:tcW w:w="6550" w:type="dxa"/>
-            <w:tcBorders>
-              <w:top w:val="nil"/>
-              <w:left w:val="nil"/>
-              <w:bottom w:val="nil"/>
-              <w:right w:val="nil"/>
-            </w:tcBorders>
-            <w:shd w:val="clear" w:color="auto" w:fill="auto"/>
-            <w:noWrap/>
-            <w:vAlign w:val="bottom"/>
-            <w:hideMark/>
-          </w:tcPr>
-          <w:p>
-            <w:pPr>
-              <w:pStyle w:val="a3"/>
-              <w:numPr>
-                <w:ilvl w:val="0"/>
-                <w:numId w:val="1"/>
-              </w:numPr>
-              <w:spacing w:after="0" w:line="240" w:lineRule="auto"/>
-              <w:rPr>
-                <w:rFonts w:ascii="Calibri" w:eastAsia="Times New Roman" w:hAnsi="Calibri" w:cs="Times New Roman"/>
-                <w:b/>
-                <w:bCs/>
-                <w:color w:val="000000"/>
-                <w:lang w:eastAsia="ru-RU"/>
-              </w:rPr>
-            </w:pPr>
-            <w:r>
-              <w:rPr>
-                <w:rFonts w:ascii="Calibri" w:eastAsia="Times New Roman" w:hAnsi="Calibri" w:cs="Times New Roman"/>
-                <w:b/>
-                <w:bCs/>
-                <w:color w:val="000000"/>
-                <w:lang w:eastAsia="ru-RU"/>
-              </w:rPr>
-              <w:t xml:space="preserve">Настройка </w:t>
-            </w:r>
-            <w:proofErr w:type="spellStart"/>
-            <w:r>
-              <w:rPr>
-                <w:rFonts w:ascii="Calibri" w:eastAsia="Times New Roman" w:hAnsi="Calibri" w:cs="Times New Roman"/>
-                <w:b/>
-                <w:bCs/>
-                <w:color w:val="000000"/>
-                <w:lang w:eastAsia="ru-RU"/>
-              </w:rPr>
-              <w:t>playlist</w:t>
-            </w:r>
-            <w:proofErr w:type="spellEnd"/>
-          </w:p>
-        </w:tc>
-        <w:tc>
-          <w:tcPr>
-            <w:tcW w:w="70" w:type="dxa"/>
-            <w:tcBorders>
-              <w:top w:val="nil"/>
-              <w:left w:val="nil"/>
-              <w:bottom w:val="nil"/>
-              <w:right w:val="nil"/>
-            </w:tcBorders>
-            <w:shd w:val="clear" w:color="auto" w:fill="auto"/>
-            <w:noWrap/>
-            <w:vAlign w:val="bottom"/>
-            <w:hideMark/>
-          </w:tcPr>
-          <w:p>
-            <w:pPr>
-              <w:spacing w:after="0" w:line="240" w:lineRule="auto"/>
-              <w:rPr>
-                <w:rFonts w:ascii="Calibri" w:eastAsia="Times New Roman" w:hAnsi="Calibri" w:cs="Times New Roman"/>
-                <w:color w:val="000000"/>
-                <w:lang w:eastAsia="ru-RU"/>
-              </w:rPr>
-            </w:pPr>
-          </w:p>
-        </w:tc>
-        <w:tc>
-          <w:tcPr>
-            <w:tcW w:w="70" w:type="dxa"/>
-            <w:tcBorders>
-              <w:top w:val="nil"/>
-              <w:left w:val="nil"/>
-              <w:bottom w:val="nil"/>
-              <w:right w:val="nil"/>
-            </w:tcBorders>
-            <w:shd w:val="clear" w:color="auto" w:fill="auto"/>
-            <w:noWrap/>
-            <w:vAlign w:val="bottom"/>
-            <w:hideMark/>
-          </w:tcPr>
-          <w:p>
-            <w:pPr>
-              <w:spacing w:after="0" w:line="240" w:lineRule="auto"/>
-              <w:rPr>
-                <w:rFonts w:ascii="Calibri" w:eastAsia="Times New Roman" w:hAnsi="Calibri" w:cs="Times New Roman"/>
-                <w:color w:val="000000"/>
-                <w:lang w:eastAsia="ru-RU"/>
-              </w:rPr>
-            </w:pPr>
-          </w:p>
-        </w:tc>
-        <w:tc>
-          <w:tcPr>
-            <w:tcW w:w="70" w:type="dxa"/>
+          </w:p>
+        </w:tc>
+        <w:tc>
+          <w:tcPr>
+            <w:tcW w:w="222" w:type="dxa"/>
+            <w:tcBorders>
+              <w:top w:val="nil"/>
+              <w:left w:val="nil"/>
+              <w:bottom w:val="nil"/>
+              <w:right w:val="nil"/>
+            </w:tcBorders>
+            <w:shd w:val="clear" w:color="auto" w:fill="auto"/>
+            <w:noWrap/>
+            <w:vAlign w:val="bottom"/>
+            <w:hideMark/>
+          </w:tcPr>
+          <w:p>
+            <w:pPr>
+              <w:spacing w:after="0" w:line="240" w:lineRule="auto"/>
+              <w:rPr>
+                <w:rFonts w:ascii="Calibri" w:eastAsia="Times New Roman" w:hAnsi="Calibri" w:cs="Times New Roman"/>
+                <w:color w:val="000000"/>
+                <w:lang w:eastAsia="ru-RU"/>
+              </w:rPr>
+            </w:pPr>
+          </w:p>
+        </w:tc>
+        <w:tc>
+          <w:tcPr>
+            <w:tcW w:w="222" w:type="dxa"/>
+            <w:tcBorders>
+              <w:top w:val="nil"/>
+              <w:left w:val="nil"/>
+              <w:bottom w:val="nil"/>
+              <w:right w:val="nil"/>
+            </w:tcBorders>
+            <w:shd w:val="clear" w:color="auto" w:fill="auto"/>
+            <w:noWrap/>
+            <w:vAlign w:val="bottom"/>
+            <w:hideMark/>
+          </w:tcPr>
+          <w:p>
+            <w:pPr>
+              <w:spacing w:after="0" w:line="240" w:lineRule="auto"/>
+              <w:rPr>
+                <w:rFonts w:ascii="Calibri" w:eastAsia="Times New Roman" w:hAnsi="Calibri" w:cs="Times New Roman"/>
+                <w:color w:val="000000"/>
+                <w:lang w:eastAsia="ru-RU"/>
+              </w:rPr>
+            </w:pPr>
+          </w:p>
+        </w:tc>
+        <w:tc>
+          <w:tcPr>
+            <w:tcW w:w="222" w:type="dxa"/>
             <w:tcBorders>
               <w:top w:val="nil"/>
               <w:left w:val="nil"/>
@@ -1852,6 +1670,95 @@
     </w:lvl>
   </w:abstractNum>
   <w:abstractNum w:abstractNumId="1">
+    <w:nsid w:val="3E3D69B5"/>
+    <w:multiLevelType w:val="hybridMultilevel"/>
+    <w:tmpl w:val="26E0CA72"/>
+    <w:lvl w:ilvl="0" w:tplc="04190001">
+      <w:start w:val="1"/>
+      <w:numFmt w:val="bullet"/>
+      <w:lvlText w:val=""/>
+      <w:lvlJc w:val="left"/>
+      <w:pPr>
+        <w:ind w:left="1068" w:hanging="360"/>
+      </w:pPr>
+      <w:rPr>
+        <w:rFonts w:ascii="Symbol" w:hAnsi="Symbol" w:hint="default"/>
+      </w:rPr>
+    </w:lvl>
+    <w:lvl w:ilvl="1" w:tplc="04190019" w:tentative="1">
+      <w:start w:val="1"/>
+      <w:numFmt w:val="lowerLetter"/>
+      <w:lvlText w:val="%2."/>
+      <w:lvlJc w:val="left"/>
+      <w:pPr>
+        <w:ind w:left="1788" w:hanging="360"/>
+      </w:pPr>
+    </w:lvl>
+    <w:lvl w:ilvl="2" w:tplc="0419001B" w:tentative="1">
+      <w:start w:val="1"/>
+      <w:numFmt w:val="lowerRoman"/>
+      <w:lvlText w:val="%3."/>
+      <w:lvlJc w:val="right"/>
+      <w:pPr>
+        <w:ind w:left="2508" w:hanging="180"/>
+      </w:pPr>
+    </w:lvl>
+    <w:lvl w:ilvl="3" w:tplc="0419000F" w:tentative="1">
+      <w:start w:val="1"/>
+      <w:numFmt w:val="decimal"/>
+      <w:lvlText w:val="%4."/>
+      <w:lvlJc w:val="left"/>
+      <w:pPr>
+        <w:ind w:left="3228" w:hanging="360"/>
+      </w:pPr>
+    </w:lvl>
+    <w:lvl w:ilvl="4" w:tplc="04190019" w:tentative="1">
+      <w:start w:val="1"/>
+      <w:numFmt w:val="lowerLetter"/>
+      <w:lvlText w:val="%5."/>
+      <w:lvlJc w:val="left"/>
+      <w:pPr>
+        <w:ind w:left="3948" w:hanging="360"/>
+      </w:pPr>
+    </w:lvl>
+    <w:lvl w:ilvl="5" w:tplc="0419001B" w:tentative="1">
+      <w:start w:val="1"/>
+      <w:numFmt w:val="lowerRoman"/>
+      <w:lvlText w:val="%6."/>
+      <w:lvlJc w:val="right"/>
+      <w:pPr>
+        <w:ind w:left="4668" w:hanging="180"/>
+      </w:pPr>
+    </w:lvl>
+    <w:lvl w:ilvl="6" w:tplc="0419000F" w:tentative="1">
+      <w:start w:val="1"/>
+      <w:numFmt w:val="decimal"/>
+      <w:lvlText w:val="%7."/>
+      <w:lvlJc w:val="left"/>
+      <w:pPr>
+        <w:ind w:left="5388" w:hanging="360"/>
+      </w:pPr>
+    </w:lvl>
+    <w:lvl w:ilvl="7" w:tplc="04190019" w:tentative="1">
+      <w:start w:val="1"/>
+      <w:numFmt w:val="lowerLetter"/>
+      <w:lvlText w:val="%8."/>
+      <w:lvlJc w:val="left"/>
+      <w:pPr>
+        <w:ind w:left="6108" w:hanging="360"/>
+      </w:pPr>
+    </w:lvl>
+    <w:lvl w:ilvl="8" w:tplc="0419001B" w:tentative="1">
+      <w:start w:val="1"/>
+      <w:numFmt w:val="lowerRoman"/>
+      <w:lvlText w:val="%9."/>
+      <w:lvlJc w:val="right"/>
+      <w:pPr>
+        <w:ind w:left="6828" w:hanging="180"/>
+      </w:pPr>
+    </w:lvl>
+  </w:abstractNum>
+  <w:abstractNum w:abstractNumId="2">
     <w:nsid w:val="70B22472"/>
     <w:multiLevelType w:val="hybridMultilevel"/>
     <w:tmpl w:val="DD90705C"/>
@@ -1944,6 +1851,9 @@
     <w:abstractNumId w:val="0"/>
   </w:num>
   <w:num w:numId="2">
+    <w:abstractNumId w:val="2"/>
+  </w:num>
+  <w:num w:numId="3">
     <w:abstractNumId w:val="1"/>
   </w:num>
 </w:numbering>

</xml_diff>